<commit_message>
working on code2 q1 and hw2
</commit_message>
<xml_diff>
--- a/hw2/Hw2-111060005.docx
+++ b/hw2/Hw2-111060005.docx
@@ -599,10 +599,10 @@
             <v:path o:extrusionok="f" gradientshapeok="t" o:connecttype="rect"/>
             <o:lock v:ext="edit" aspectratio="t"/>
           </v:shapetype>
-          <v:shape id="_x0000_i1025" type="#_x0000_t75" style="width:230.5pt;height:128.5pt" o:ole="">
+          <v:shape id="_x0000_i1025" type="#_x0000_t75" style="width:230.4pt;height:128.35pt" o:ole="">
             <v:imagedata r:id="rId8" o:title=""/>
           </v:shape>
-          <o:OLEObject Type="Embed" ProgID="Visio.Drawing.11" ShapeID="_x0000_i1025" DrawAspect="Content" ObjectID="_1773508361" r:id="rId9"/>
+          <o:OLEObject Type="Embed" ProgID="Visio.Drawing.11" ShapeID="_x0000_i1025" DrawAspect="Content" ObjectID="_1773878714" r:id="rId9"/>
         </w:object>
       </w:r>
     </w:p>
@@ -621,15 +621,15 @@
         <w:t>stack</w:t>
       </w:r>
       <w:r>
-        <w:t xml:space="preserve"> as new cars enter at the top and cars depart the vertical segment from the top. Railroad cars numbered 1,2,3</w:t>
+        <w:t xml:space="preserve"> as new cars enter at the top and cars depart the vertical segment from the top. Railroad cars numbered 1,2,3…,n </w:t>
       </w:r>
       <w:proofErr w:type="gramStart"/>
       <w:r>
-        <w:t>…,n</w:t>
+        <w:t>are</w:t>
       </w:r>
       <w:proofErr w:type="gramEnd"/>
       <w:r>
-        <w:t xml:space="preserve"> are initially in the top right track segment. Answer the following questions for </w:t>
+        <w:t xml:space="preserve"> initially in the top right track segment. Answer the following questions for </w:t>
       </w:r>
       <w:r>
         <w:rPr>
@@ -766,17 +766,9 @@
     <w:p>
       <w:pPr>
         <w:ind w:firstLineChars="100" w:firstLine="240"/>
-        <w:rPr>
-          <w:rFonts w:hint="eastAsia"/>
-        </w:rPr>
-      </w:pPr>
-    </w:p>
-    <w:p>
-      <w:pPr>
-        <w:rPr>
-          <w:rFonts w:hint="eastAsia"/>
-        </w:rPr>
-      </w:pPr>
+      </w:pPr>
+    </w:p>
+    <w:p>
       <w:r>
         <w:rPr>
           <w:rFonts w:hint="eastAsia"/>
@@ -905,14 +897,21 @@
         <w:rPr>
           <w:color w:val="0070C0"/>
         </w:rPr>
-        <w:t>Assume that we want to insert an element y immediately after the kth element. So the elements from the (k+</w:t>
+        <w:t xml:space="preserve">Assume that we want to insert an element y immediately after the kth element. </w:t>
       </w:r>
       <w:proofErr w:type="gramStart"/>
       <w:r>
         <w:rPr>
           <w:color w:val="0070C0"/>
         </w:rPr>
-        <w:t>1)</w:t>
+        <w:t>So</w:t>
+      </w:r>
+      <w:proofErr w:type="gramEnd"/>
+      <w:r>
+        <w:rPr>
+          <w:color w:val="0070C0"/>
+        </w:rPr>
+        <w:t xml:space="preserve"> the elements from the (k+1)</w:t>
       </w:r>
       <w:proofErr w:type="spellStart"/>
       <w:r>
@@ -922,7 +921,6 @@
         <w:t>th</w:t>
       </w:r>
       <w:proofErr w:type="spellEnd"/>
-      <w:proofErr w:type="gramEnd"/>
       <w:r>
         <w:rPr>
           <w:color w:val="0070C0"/>
@@ -1052,13 +1050,7 @@
       </m:oMath>
     </w:p>
     <w:p/>
-    <w:p>
-      <w:pPr>
-        <w:rPr>
-          <w:rFonts w:hint="eastAsia"/>
-        </w:rPr>
-      </w:pPr>
-    </w:p>
+    <w:p/>
     <w:p>
       <w:r>
         <w:rPr>
@@ -1069,19 +1061,8 @@
       </w:r>
     </w:p>
     <w:p/>
-    <w:p>
-      <w:pPr>
-        <w:rPr>
-          <w:rFonts w:hint="eastAsia"/>
-        </w:rPr>
-      </w:pPr>
-    </w:p>
-    <w:p>
-      <w:pPr>
-        <w:rPr>
-          <w:rFonts w:hint="eastAsia"/>
-        </w:rPr>
-      </w:pPr>
+    <w:p/>
+    <w:p>
       <w:r>
         <w:rPr>
           <w:rFonts w:hint="eastAsia"/>
@@ -1100,41 +1081,29 @@
           <w:numId w:val="1"/>
         </w:numPr>
         <w:ind w:leftChars="0"/>
-        <w:rPr>
-          <w:color w:val="0070C0"/>
-        </w:rPr>
       </w:pPr>
       <w:r>
         <w:rPr>
           <w:rFonts w:hint="eastAsia"/>
-          <w:color w:val="0070C0"/>
         </w:rPr>
         <w:t>(</w:t>
       </w:r>
       <w:r>
-        <w:rPr>
-          <w:color w:val="0070C0"/>
-        </w:rPr>
         <w:t>10</w:t>
       </w:r>
       <w:r>
         <w:rPr>
           <w:rFonts w:hint="eastAsia"/>
-          <w:color w:val="0070C0"/>
         </w:rPr>
         <w:t>%)</w:t>
       </w:r>
       <w:r>
-        <w:rPr>
-          <w:color w:val="0070C0"/>
-        </w:rPr>
         <w:t xml:space="preserve"> Design an algorithm, reverseQueue, that takes as a parameter a queue object and uses a stack object to reverse the elements of the queue. The operations on queue and stack should strictly follow the ADT 3.2 Queue ADT and ADT 3.1 Stack ADT.</w:t>
       </w:r>
     </w:p>
     <w:p>
       <w:pPr>
         <w:rPr>
-          <w:rFonts w:hint="eastAsia"/>
           <w:b/>
           <w:color w:val="FF0000"/>
         </w:rPr>
@@ -1147,7 +1116,48 @@
         <w:t>Sol:</w:t>
       </w:r>
     </w:p>
-    <w:p/>
+    <w:p>
+      <w:r>
+        <w:rPr>
+          <w:noProof/>
+        </w:rPr>
+        <w:drawing>
+          <wp:inline distT="0" distB="0" distL="0" distR="0" wp14:anchorId="7E9A9922" wp14:editId="0BF1B666">
+            <wp:extent cx="2457793" cy="2419688"/>
+            <wp:effectExtent l="0" t="0" r="0" b="0"/>
+            <wp:docPr id="1274720070" name="圖片 1" descr="一張含有 文字, 螢幕擷取畫面, 字型 的圖片&#10;&#10;自動產生的描述"/>
+            <wp:cNvGraphicFramePr>
+              <a:graphicFrameLocks xmlns:a="http://schemas.openxmlformats.org/drawingml/2006/main" noChangeAspect="1"/>
+            </wp:cNvGraphicFramePr>
+            <a:graphic xmlns:a="http://schemas.openxmlformats.org/drawingml/2006/main">
+              <a:graphicData uri="http://schemas.openxmlformats.org/drawingml/2006/picture">
+                <pic:pic xmlns:pic="http://schemas.openxmlformats.org/drawingml/2006/picture">
+                  <pic:nvPicPr>
+                    <pic:cNvPr id="1274720070" name="圖片 1" descr="一張含有 文字, 螢幕擷取畫面, 字型 的圖片&#10;&#10;自動產生的描述"/>
+                    <pic:cNvPicPr/>
+                  </pic:nvPicPr>
+                  <pic:blipFill>
+                    <a:blip r:embed="rId11"/>
+                    <a:stretch>
+                      <a:fillRect/>
+                    </a:stretch>
+                  </pic:blipFill>
+                  <pic:spPr>
+                    <a:xfrm>
+                      <a:off x="0" y="0"/>
+                      <a:ext cx="2457793" cy="2419688"/>
+                    </a:xfrm>
+                    <a:prstGeom prst="rect">
+                      <a:avLst/>
+                    </a:prstGeom>
+                  </pic:spPr>
+                </pic:pic>
+              </a:graphicData>
+            </a:graphic>
+          </wp:inline>
+        </w:drawing>
+      </w:r>
+    </w:p>
     <w:p/>
     <w:p/>
     <w:p>
@@ -1158,55 +1168,29 @@
           <w:numId w:val="1"/>
         </w:numPr>
         <w:ind w:leftChars="0"/>
-        <w:rPr>
-          <w:color w:val="0070C0"/>
-        </w:rPr>
-      </w:pPr>
-      <w:r>
-        <w:rPr>
-          <w:color w:val="0070C0"/>
-        </w:rPr>
+      </w:pPr>
+      <w:r>
         <w:t>(</w:t>
       </w:r>
       <w:r>
         <w:rPr>
-          <w:color w:val="0070C0"/>
           <w:szCs w:val="24"/>
         </w:rPr>
         <w:t>10</w:t>
       </w:r>
       <w:r>
         <w:rPr>
-          <w:color w:val="0070C0"/>
           <w:szCs w:val="24"/>
         </w:rPr>
         <w:t xml:space="preserve">%) </w:t>
       </w:r>
       <w:r>
-        <w:rPr>
-          <w:color w:val="0070C0"/>
-        </w:rPr>
-        <w:t xml:space="preserve">Given an integer k and a queue of integers, how do you reverse the order of the first k elements of the queue, leaving the other elements in the same relative order? For example, if k=4 and queue </w:t>
-      </w:r>
-      <w:proofErr w:type="gramStart"/>
-      <w:r>
-        <w:rPr>
-          <w:color w:val="0070C0"/>
-        </w:rPr>
-        <w:t>has</w:t>
-      </w:r>
-      <w:proofErr w:type="gramEnd"/>
-      <w:r>
-        <w:rPr>
-          <w:color w:val="0070C0"/>
-        </w:rPr>
-        <w:t xml:space="preserve"> the elements [10, 20, 30, 40, 50, 60, 70, 80, 90]; the output should be [40, 30, 20, 10, 50, 60, 70, 80, 90]. Design your algorithm for this task.</w:t>
-      </w:r>
-    </w:p>
-    <w:p>
-      <w:pPr>
-        <w:rPr>
-          <w:rFonts w:hint="eastAsia"/>
+        <w:t>Given an integer k and a queue of integers, how do you reverse the order of the first k elements of the queue, leaving the other elements in the same relative order? For example, if k=4 and queue has the elements [10, 20, 30, 40, 50, 60, 70, 80, 90]; the output should be [40, 30, 20, 10, 50, 60, 70, 80, 90]. Design your algorithm for this task.</w:t>
+      </w:r>
+    </w:p>
+    <w:p>
+      <w:pPr>
+        <w:rPr>
           <w:b/>
           <w:color w:val="FF0000"/>
         </w:rPr>
@@ -1219,7 +1203,49 @@
         <w:t>Sol:</w:t>
       </w:r>
     </w:p>
-    <w:p/>
+    <w:p>
+      <w:r>
+        <w:rPr>
+          <w:noProof/>
+        </w:rPr>
+        <w:lastRenderedPageBreak/>
+        <w:drawing>
+          <wp:inline distT="0" distB="0" distL="0" distR="0" wp14:anchorId="0915153F" wp14:editId="06832A05">
+            <wp:extent cx="2807404" cy="2234316"/>
+            <wp:effectExtent l="0" t="0" r="0" b="0"/>
+            <wp:docPr id="917693566" name="圖片 1" descr="一張含有 文字, 螢幕擷取畫面, 字型 的圖片&#10;&#10;自動產生的描述"/>
+            <wp:cNvGraphicFramePr>
+              <a:graphicFrameLocks xmlns:a="http://schemas.openxmlformats.org/drawingml/2006/main" noChangeAspect="1"/>
+            </wp:cNvGraphicFramePr>
+            <a:graphic xmlns:a="http://schemas.openxmlformats.org/drawingml/2006/main">
+              <a:graphicData uri="http://schemas.openxmlformats.org/drawingml/2006/picture">
+                <pic:pic xmlns:pic="http://schemas.openxmlformats.org/drawingml/2006/picture">
+                  <pic:nvPicPr>
+                    <pic:cNvPr id="917693566" name="圖片 1" descr="一張含有 文字, 螢幕擷取畫面, 字型 的圖片&#10;&#10;自動產生的描述"/>
+                    <pic:cNvPicPr/>
+                  </pic:nvPicPr>
+                  <pic:blipFill>
+                    <a:blip r:embed="rId12"/>
+                    <a:stretch>
+                      <a:fillRect/>
+                    </a:stretch>
+                  </pic:blipFill>
+                  <pic:spPr>
+                    <a:xfrm>
+                      <a:off x="0" y="0"/>
+                      <a:ext cx="2852064" cy="2269859"/>
+                    </a:xfrm>
+                    <a:prstGeom prst="rect">
+                      <a:avLst/>
+                    </a:prstGeom>
+                  </pic:spPr>
+                </pic:pic>
+              </a:graphicData>
+            </a:graphic>
+          </wp:inline>
+        </w:drawing>
+      </w:r>
+    </w:p>
     <w:p/>
     <w:p/>
     <w:p>
@@ -1230,54 +1256,26 @@
           <w:numId w:val="1"/>
         </w:numPr>
         <w:ind w:leftChars="0"/>
-        <w:rPr>
-          <w:color w:val="0070C0"/>
-        </w:rPr>
-      </w:pPr>
-      <w:r>
-        <w:rPr>
-          <w:color w:val="0070C0"/>
-        </w:rPr>
+      </w:pPr>
+      <w:r>
         <w:t>(</w:t>
       </w:r>
       <w:r>
-        <w:rPr>
-          <w:color w:val="0070C0"/>
-        </w:rPr>
         <w:t>10</w:t>
       </w:r>
       <w:r>
-        <w:rPr>
-          <w:color w:val="0070C0"/>
-        </w:rPr>
-        <w:t>%)</w:t>
-      </w:r>
-      <w:r>
-        <w:t xml:space="preserve"> </w:t>
-      </w:r>
-      <w:r>
-        <w:rPr>
-          <w:color w:val="0070C0"/>
-        </w:rPr>
-        <w:t>Design a method that will take two sorted stacks A and B (min on top) and create one stack that is sorted (min on top) by merging these two stacks. You are allowed to use only the stack operations such as pop, push, size and top. No other data structure such as arrays are allowed. You are allowed to use stacks</w:t>
-      </w:r>
-      <w:r>
-        <w:rPr>
-          <w:color w:val="0070C0"/>
-        </w:rPr>
+        <w:t>%) Design a method that will take two sorted stacks A and B (min on top) and create one stack that is sorted (min on top) by merging these two stacks. You are allowed to use only the stack operations such as pop, push, size and top. No other data structure such as arrays are allowed. You are allowed to use stacks</w:t>
+      </w:r>
+      <w:r>
         <w:t xml:space="preserve"> only</w:t>
       </w:r>
       <w:r>
-        <w:rPr>
-          <w:color w:val="0070C0"/>
-        </w:rPr>
         <w:t>. Assume that elements on the stack can be compared using &gt; operator.</w:t>
       </w:r>
     </w:p>
     <w:p>
       <w:pPr>
         <w:rPr>
-          <w:rFonts w:hint="eastAsia"/>
           <w:b/>
           <w:color w:val="FF0000"/>
         </w:rPr>
@@ -1290,7 +1288,48 @@
         <w:t>Sol:</w:t>
       </w:r>
     </w:p>
-    <w:p/>
+    <w:p>
+      <w:r>
+        <w:rPr>
+          <w:noProof/>
+        </w:rPr>
+        <w:drawing>
+          <wp:inline distT="0" distB="0" distL="0" distR="0" wp14:anchorId="526DA2A7" wp14:editId="04E49AD5">
+            <wp:extent cx="2711119" cy="4595854"/>
+            <wp:effectExtent l="0" t="0" r="0" b="0"/>
+            <wp:docPr id="200446994" name="圖片 1" descr="一張含有 文字, 螢幕擷取畫面, 字型, 軟體 的圖片&#10;&#10;自動產生的描述"/>
+            <wp:cNvGraphicFramePr>
+              <a:graphicFrameLocks xmlns:a="http://schemas.openxmlformats.org/drawingml/2006/main" noChangeAspect="1"/>
+            </wp:cNvGraphicFramePr>
+            <a:graphic xmlns:a="http://schemas.openxmlformats.org/drawingml/2006/main">
+              <a:graphicData uri="http://schemas.openxmlformats.org/drawingml/2006/picture">
+                <pic:pic xmlns:pic="http://schemas.openxmlformats.org/drawingml/2006/picture">
+                  <pic:nvPicPr>
+                    <pic:cNvPr id="200446994" name="圖片 1" descr="一張含有 文字, 螢幕擷取畫面, 字型, 軟體 的圖片&#10;&#10;自動產生的描述"/>
+                    <pic:cNvPicPr/>
+                  </pic:nvPicPr>
+                  <pic:blipFill>
+                    <a:blip r:embed="rId13"/>
+                    <a:stretch>
+                      <a:fillRect/>
+                    </a:stretch>
+                  </pic:blipFill>
+                  <pic:spPr>
+                    <a:xfrm>
+                      <a:off x="0" y="0"/>
+                      <a:ext cx="2725631" cy="4620454"/>
+                    </a:xfrm>
+                    <a:prstGeom prst="rect">
+                      <a:avLst/>
+                    </a:prstGeom>
+                  </pic:spPr>
+                </pic:pic>
+              </a:graphicData>
+            </a:graphic>
+          </wp:inline>
+        </w:drawing>
+      </w:r>
+    </w:p>
     <w:p/>
     <w:p>
       <w:pPr>
@@ -1351,17 +1390,8 @@
           <w:rFonts w:eastAsiaTheme="minorEastAsia"/>
           <w:szCs w:val="24"/>
         </w:rPr>
-        <w:t xml:space="preserve">in each of January, April, and September and sell 100 shares in each of June and November. The prices per share in these months </w:t>
-      </w:r>
-      <w:proofErr w:type="gramStart"/>
-      <w:r>
-        <w:rPr>
-          <w:rFonts w:eastAsiaTheme="minorEastAsia"/>
-          <w:szCs w:val="24"/>
-        </w:rPr>
-        <w:t>were</w:t>
-      </w:r>
-      <w:proofErr w:type="gramEnd"/>
+        <w:t>in each of January, April, and September and sell 100 shares in each of June and November. The prices per share in these months were</w:t>
+      </w:r>
     </w:p>
     <w:p>
       <w:pPr>
@@ -1435,7 +1465,6 @@
           <w:rFonts w:eastAsiaTheme="minorEastAsia"/>
           <w:szCs w:val="24"/>
         </w:rPr>
-        <w:lastRenderedPageBreak/>
         <w:t>$10  $30  $20  $50  $30</w:t>
       </w:r>
     </w:p>
@@ -1463,46 +1492,30 @@
           <w:rFonts w:eastAsiaTheme="minorEastAsia"/>
           <w:szCs w:val="24"/>
         </w:rPr>
-        <w:t xml:space="preserve">Determine the total amount of your capital gain or loss using (a) FIFO (first-in first-out) accounting and (b) LIFO (last-in, first-out) accounting [that is, </w:t>
-      </w:r>
-      <w:proofErr w:type="gramStart"/>
+        <w:t>Determine the total amount of your capital gain or loss using (a) FIFO (first-in first-out) accounting and (b) LIFO (last-in, first-out) accounting [that is, assuming that you keep your stock certificates in (a) a queue or (b) a stack.</w:t>
+      </w:r>
       <w:r>
         <w:rPr>
           <w:rFonts w:eastAsiaTheme="minorEastAsia"/>
           <w:szCs w:val="24"/>
         </w:rPr>
-        <w:t>assuming that</w:t>
-      </w:r>
-      <w:proofErr w:type="gramEnd"/>
-      <w:r>
+        <w:t>]</w:t>
+      </w:r>
+    </w:p>
+    <w:p>
+      <w:pPr>
+        <w:pStyle w:val="a8"/>
+        <w:ind w:leftChars="0" w:left="360"/>
         <w:rPr>
           <w:rFonts w:eastAsiaTheme="minorEastAsia"/>
           <w:szCs w:val="24"/>
         </w:rPr>
-        <w:t xml:space="preserve"> you keep your stock certificates in (a) a queue or (b) a stack.</w:t>
-      </w:r>
+      </w:pPr>
       <w:r>
         <w:rPr>
           <w:rFonts w:eastAsiaTheme="minorEastAsia"/>
           <w:szCs w:val="24"/>
         </w:rPr>
-        <w:t>]</w:t>
-      </w:r>
-    </w:p>
-    <w:p>
-      <w:pPr>
-        <w:pStyle w:val="a8"/>
-        <w:ind w:leftChars="0" w:left="360"/>
-        <w:rPr>
-          <w:rFonts w:eastAsiaTheme="minorEastAsia"/>
-          <w:szCs w:val="24"/>
-        </w:rPr>
-      </w:pPr>
-      <w:r>
-        <w:rPr>
-          <w:rFonts w:eastAsiaTheme="minorEastAsia"/>
-          <w:szCs w:val="24"/>
-        </w:rPr>
         <w:t>The 100 shares you still own at the end of the year do not enter the calculation.</w:t>
       </w:r>
     </w:p>
@@ -1522,11 +1535,6 @@
       </w:r>
     </w:p>
     <w:p>
-      <w:pPr>
-        <w:rPr>
-          <w:rFonts w:hint="eastAsia"/>
-        </w:rPr>
-      </w:pPr>
       <w:r>
         <w:rPr>
           <w:rFonts w:hint="eastAsia"/>
@@ -1608,19 +1616,8 @@
         <w:t>, earn 1000 dollars.</w:t>
       </w:r>
     </w:p>
-    <w:p>
-      <w:pPr>
-        <w:rPr>
-          <w:rFonts w:hint="eastAsia"/>
-        </w:rPr>
-      </w:pPr>
-    </w:p>
-    <w:p>
-      <w:pPr>
-        <w:rPr>
-          <w:rFonts w:hint="eastAsia"/>
-        </w:rPr>
-      </w:pPr>
+    <w:p/>
+    <w:p>
       <w:r>
         <w:rPr>
           <w:rFonts w:hint="eastAsia"/>
@@ -1702,13 +1699,7 @@
         <w:t>, loss 3000 dollars.</w:t>
       </w:r>
     </w:p>
-    <w:p>
-      <w:pPr>
-        <w:rPr>
-          <w:rFonts w:hint="eastAsia"/>
-        </w:rPr>
-      </w:pPr>
-    </w:p>
+    <w:p/>
     <w:p/>
     <w:p>
       <w:pPr>
@@ -1766,7 +1757,7 @@
                     </pic:cNvPicPr>
                   </pic:nvPicPr>
                   <pic:blipFill>
-                    <a:blip r:embed="rId11" cstate="print"/>
+                    <a:blip r:embed="rId14" cstate="print"/>
                     <a:srcRect/>
                     <a:stretch>
                       <a:fillRect/>
@@ -1875,52 +1866,24 @@
       </w:r>
     </w:p>
     <w:p>
-      <w:pPr>
+      <w:r>
         <w:rPr>
           <w:rFonts w:hint="eastAsia"/>
         </w:rPr>
-      </w:pPr>
+        <w:t>(a)</w:t>
+      </w:r>
+    </w:p>
+    <w:p/>
+    <w:p>
       <w:r>
         <w:rPr>
           <w:rFonts w:hint="eastAsia"/>
         </w:rPr>
-        <w:t>(a)</w:t>
-      </w:r>
-    </w:p>
-    <w:p>
-      <w:pPr>
-        <w:rPr>
-          <w:rFonts w:hint="eastAsia"/>
-        </w:rPr>
-      </w:pPr>
-    </w:p>
-    <w:p>
-      <w:pPr>
-        <w:rPr>
-          <w:rFonts w:hint="eastAsia"/>
-        </w:rPr>
-      </w:pPr>
-      <w:r>
-        <w:rPr>
-          <w:rFonts w:hint="eastAsia"/>
-        </w:rPr>
         <w:t>(b)</w:t>
       </w:r>
     </w:p>
-    <w:p>
-      <w:pPr>
-        <w:rPr>
-          <w:rFonts w:hint="eastAsia"/>
-        </w:rPr>
-      </w:pPr>
-    </w:p>
-    <w:p>
-      <w:pPr>
-        <w:rPr>
-          <w:rFonts w:hint="eastAsia"/>
-        </w:rPr>
-      </w:pPr>
-    </w:p>
+    <w:p/>
+    <w:p/>
     <w:p>
       <w:pPr>
         <w:pStyle w:val="a8"/>
@@ -1988,7 +1951,6 @@
         <w:ind w:leftChars="0"/>
       </w:pPr>
       <w:r>
-        <w:lastRenderedPageBreak/>
         <w:t xml:space="preserve">(A + </w:t>
       </w:r>
       <w:r>
@@ -2078,7 +2040,6 @@
               <w:pStyle w:val="a8"/>
               <w:ind w:leftChars="0" w:left="0"/>
               <w:rPr>
-                <w:rFonts w:hint="eastAsia"/>
                 <w:szCs w:val="24"/>
               </w:rPr>
             </w:pPr>
@@ -2116,7 +2077,6 @@
               <w:pStyle w:val="a8"/>
               <w:ind w:leftChars="0" w:left="0"/>
               <w:rPr>
-                <w:rFonts w:hint="eastAsia"/>
                 <w:szCs w:val="24"/>
               </w:rPr>
             </w:pPr>
@@ -2141,7 +2101,6 @@
               <w:pStyle w:val="a8"/>
               <w:ind w:leftChars="0" w:left="0"/>
               <w:rPr>
-                <w:rFonts w:hint="eastAsia"/>
                 <w:szCs w:val="24"/>
               </w:rPr>
             </w:pPr>
@@ -2163,7 +2122,6 @@
               <w:pStyle w:val="a8"/>
               <w:ind w:leftChars="0" w:left="0"/>
               <w:rPr>
-                <w:rFonts w:hint="eastAsia"/>
                 <w:szCs w:val="24"/>
               </w:rPr>
             </w:pPr>
@@ -2252,7 +2210,6 @@
               <w:pStyle w:val="a8"/>
               <w:ind w:leftChars="0" w:left="0"/>
               <w:rPr>
-                <w:rFonts w:hint="eastAsia"/>
                 <w:szCs w:val="24"/>
               </w:rPr>
             </w:pPr>
@@ -2344,7 +2301,6 @@
               <w:pStyle w:val="a8"/>
               <w:ind w:leftChars="0" w:left="0"/>
               <w:rPr>
-                <w:rFonts w:hint="eastAsia"/>
                 <w:szCs w:val="24"/>
               </w:rPr>
             </w:pPr>
@@ -2366,7 +2322,6 @@
               <w:pStyle w:val="a8"/>
               <w:ind w:leftChars="0" w:left="0"/>
               <w:rPr>
-                <w:rFonts w:hint="eastAsia"/>
                 <w:szCs w:val="24"/>
               </w:rPr>
             </w:pPr>
@@ -2425,7 +2380,6 @@
               <w:pStyle w:val="a8"/>
               <w:ind w:leftChars="0" w:left="0"/>
               <w:rPr>
-                <w:rFonts w:hint="eastAsia"/>
                 <w:szCs w:val="24"/>
               </w:rPr>
             </w:pPr>
@@ -2527,7 +2481,6 @@
               <w:pStyle w:val="a8"/>
               <w:ind w:leftChars="0" w:left="0"/>
               <w:rPr>
-                <w:rFonts w:hint="eastAsia"/>
                 <w:szCs w:val="24"/>
               </w:rPr>
             </w:pPr>
@@ -2668,7 +2621,6 @@
               <w:pStyle w:val="a8"/>
               <w:ind w:leftChars="0" w:left="0"/>
               <w:rPr>
-                <w:rFonts w:hint="eastAsia"/>
                 <w:szCs w:val="24"/>
               </w:rPr>
             </w:pPr>
@@ -2690,7 +2642,6 @@
               <w:pStyle w:val="a8"/>
               <w:ind w:leftChars="0" w:left="0"/>
               <w:rPr>
-                <w:rFonts w:hint="eastAsia"/>
                 <w:szCs w:val="24"/>
               </w:rPr>
             </w:pPr>
@@ -2719,7 +2670,6 @@
               <w:pStyle w:val="a8"/>
               <w:ind w:leftChars="0" w:left="0"/>
               <w:rPr>
-                <w:rFonts w:hint="eastAsia"/>
                 <w:szCs w:val="24"/>
               </w:rPr>
             </w:pPr>
@@ -2811,7 +2761,6 @@
               <w:pStyle w:val="a8"/>
               <w:ind w:leftChars="0" w:left="0"/>
               <w:rPr>
-                <w:rFonts w:hint="eastAsia"/>
                 <w:szCs w:val="24"/>
               </w:rPr>
             </w:pPr>
@@ -2833,7 +2782,6 @@
               <w:pStyle w:val="a8"/>
               <w:ind w:leftChars="0" w:left="0"/>
               <w:rPr>
-                <w:rFonts w:hint="eastAsia"/>
                 <w:szCs w:val="24"/>
               </w:rPr>
             </w:pPr>
@@ -2862,7 +2810,6 @@
               <w:pStyle w:val="a8"/>
               <w:ind w:leftChars="0" w:left="0"/>
               <w:rPr>
-                <w:rFonts w:hint="eastAsia"/>
                 <w:szCs w:val="24"/>
               </w:rPr>
             </w:pPr>
@@ -2918,7 +2865,6 @@
         <w:pStyle w:val="a8"/>
         <w:ind w:leftChars="0" w:left="0"/>
         <w:rPr>
-          <w:rFonts w:hint="eastAsia"/>
           <w:szCs w:val="24"/>
         </w:rPr>
       </w:pPr>
@@ -3037,11 +2983,6 @@
             <w:shd w:val="clear" w:color="auto" w:fill="95B3D7" w:themeFill="accent1" w:themeFillTint="99"/>
           </w:tcPr>
           <w:p>
-            <w:pPr>
-              <w:rPr>
-                <w:rFonts w:hint="eastAsia"/>
-              </w:rPr>
-            </w:pPr>
             <w:r>
               <w:rPr>
                 <w:rFonts w:hint="eastAsia"/>
@@ -3055,11 +2996,6 @@
             <w:tcW w:w="7592" w:type="dxa"/>
           </w:tcPr>
           <w:p>
-            <w:pPr>
-              <w:rPr>
-                <w:rFonts w:hint="eastAsia"/>
-              </w:rPr>
-            </w:pPr>
             <m:oMathPara>
               <m:oMath>
                 <m:d>
@@ -3131,11 +3067,6 @@
             <w:shd w:val="clear" w:color="auto" w:fill="95B3D7" w:themeFill="accent1" w:themeFillTint="99"/>
           </w:tcPr>
           <w:p>
-            <w:pPr>
-              <w:rPr>
-                <w:rFonts w:hint="eastAsia"/>
-              </w:rPr>
-            </w:pPr>
             <w:r>
               <w:rPr>
                 <w:rFonts w:hint="eastAsia"/>
@@ -3271,11 +3202,6 @@
             <w:shd w:val="clear" w:color="auto" w:fill="95B3D7" w:themeFill="accent1" w:themeFillTint="99"/>
           </w:tcPr>
           <w:p>
-            <w:pPr>
-              <w:rPr>
-                <w:rFonts w:hint="eastAsia"/>
-              </w:rPr>
-            </w:pPr>
             <w:r>
               <w:rPr>
                 <w:rFonts w:hint="eastAsia"/>
@@ -3406,13 +3332,7 @@
       </w:tr>
     </w:tbl>
     <w:p/>
-    <w:p>
-      <w:pPr>
-        <w:rPr>
-          <w:rFonts w:hint="eastAsia"/>
-        </w:rPr>
-      </w:pPr>
-    </w:p>
+    <w:p/>
     <w:p>
       <w:pPr>
         <w:pStyle w:val="a8"/>
@@ -3464,8 +3384,14 @@
           <w:numId w:val="24"/>
         </w:numPr>
         <w:ind w:leftChars="0"/>
-      </w:pPr>
-      <w:r>
+        <w:rPr>
+          <w:color w:val="0070C0"/>
+        </w:rPr>
+      </w:pPr>
+      <w:r>
+        <w:rPr>
+          <w:color w:val="0070C0"/>
+        </w:rPr>
         <w:t>Describe how to accomplish the added two more functions in text or pseudo code.</w:t>
       </w:r>
     </w:p>
@@ -3477,58 +3403,31 @@
           <w:numId w:val="24"/>
         </w:numPr>
         <w:ind w:leftChars="0"/>
-        <w:rPr>
-          <w:color w:val="0070C0"/>
-        </w:rPr>
-      </w:pPr>
-      <w:r>
-        <w:rPr>
-          <w:color w:val="0070C0"/>
-        </w:rPr>
+      </w:pPr>
+      <w:r>
         <w:t>Design a</w:t>
       </w:r>
       <w:r>
-        <w:rPr>
-          <w:color w:val="0070C0"/>
-        </w:rPr>
         <w:t>n</w:t>
       </w:r>
       <w:r>
-        <w:rPr>
-          <w:color w:val="0070C0"/>
-        </w:rPr>
         <w:t xml:space="preserve"> ADT of this deque</w:t>
       </w:r>
       <w:r>
-        <w:rPr>
-          <w:color w:val="0070C0"/>
-        </w:rPr>
         <w:t xml:space="preserve"> and a C++ class for implementing this ADT</w:t>
       </w:r>
       <w:r>
-        <w:rPr>
-          <w:color w:val="0070C0"/>
-        </w:rPr>
         <w:t>.</w:t>
       </w:r>
       <w:r>
-        <w:rPr>
-          <w:color w:val="0070C0"/>
-        </w:rPr>
         <w:t xml:space="preserve"> (</w:t>
       </w:r>
       <w:proofErr w:type="gramStart"/>
       <w:r>
-        <w:rPr>
-          <w:color w:val="0070C0"/>
-        </w:rPr>
         <w:t>no</w:t>
       </w:r>
       <w:proofErr w:type="gramEnd"/>
       <w:r>
-        <w:rPr>
-          <w:color w:val="0070C0"/>
-        </w:rPr>
         <w:t xml:space="preserve"> need to write C++ codes for member functions.)</w:t>
       </w:r>
     </w:p>
@@ -3545,10 +3444,60 @@
           <w:color w:val="FF0000"/>
         </w:rPr>
         <w:t>Sol:</w:t>
+      </w:r>
+    </w:p>
+    <w:p>
+      <w:r>
+        <w:lastRenderedPageBreak/>
+        <w:t>(a)</w:t>
       </w:r>
     </w:p>
     <w:p/>
     <w:p/>
+    <w:p>
+      <w:r>
+        <w:t>(b)</w:t>
+      </w:r>
+    </w:p>
+    <w:p>
+      <w:r>
+        <w:drawing>
+          <wp:inline distT="0" distB="0" distL="0" distR="0" wp14:anchorId="75580E41" wp14:editId="4E27C7E7">
+            <wp:extent cx="5010849" cy="2972215"/>
+            <wp:effectExtent l="0" t="0" r="0" b="0"/>
+            <wp:docPr id="313872079" name="圖片 1" descr="一張含有 文字, 螢幕擷取畫面, 陳列, 軟體 的圖片&#10;&#10;自動產生的描述"/>
+            <wp:cNvGraphicFramePr>
+              <a:graphicFrameLocks xmlns:a="http://schemas.openxmlformats.org/drawingml/2006/main" noChangeAspect="1"/>
+            </wp:cNvGraphicFramePr>
+            <a:graphic xmlns:a="http://schemas.openxmlformats.org/drawingml/2006/main">
+              <a:graphicData uri="http://schemas.openxmlformats.org/drawingml/2006/picture">
+                <pic:pic xmlns:pic="http://schemas.openxmlformats.org/drawingml/2006/picture">
+                  <pic:nvPicPr>
+                    <pic:cNvPr id="313872079" name="圖片 1" descr="一張含有 文字, 螢幕擷取畫面, 陳列, 軟體 的圖片&#10;&#10;自動產生的描述"/>
+                    <pic:cNvPicPr/>
+                  </pic:nvPicPr>
+                  <pic:blipFill>
+                    <a:blip r:embed="rId15"/>
+                    <a:stretch>
+                      <a:fillRect/>
+                    </a:stretch>
+                  </pic:blipFill>
+                  <pic:spPr>
+                    <a:xfrm>
+                      <a:off x="0" y="0"/>
+                      <a:ext cx="5010849" cy="2972215"/>
+                    </a:xfrm>
+                    <a:prstGeom prst="rect">
+                      <a:avLst/>
+                    </a:prstGeom>
+                  </pic:spPr>
+                </pic:pic>
+              </a:graphicData>
+            </a:graphic>
+          </wp:inline>
+        </w:drawing>
+      </w:r>
+    </w:p>
     <w:sectPr>
       <w:pgSz w:w="11906" w:h="16838"/>
       <w:pgMar w:top="1440" w:right="1800" w:bottom="1440" w:left="1800" w:header="851" w:footer="992" w:gutter="0"/>

</xml_diff>